<commit_message>
Added links to Screenshots
#GAMEBET-6
</commit_message>
<xml_diff>
--- a/Software Requirements Specification.docx
+++ b/Software Requirements Specification.docx
@@ -28,11 +28,21 @@
         <w:pStyle w:val="Titel"/>
         <w:jc w:val="right"/>
       </w:pPr>
-      <w:fldSimple w:instr=" TITLE  \* MERGEFORMAT ">
-        <w:r>
-          <w:t>Software Requirements Specification</w:t>
-        </w:r>
-      </w:fldSimple>
+      <w:r>
+        <w:fldChar w:fldCharType="begin"/>
+      </w:r>
+      <w:r>
+        <w:instrText xml:space="preserve"> TITLE  \* MERGEFORMAT </w:instrText>
+      </w:r>
+      <w:r>
+        <w:fldChar w:fldCharType="separate"/>
+      </w:r>
+      <w:r>
+        <w:t>Software Requirements Specification</w:t>
+      </w:r>
+      <w:r>
+        <w:fldChar w:fldCharType="end"/>
+      </w:r>
     </w:p>
     <w:p>
       <w:pPr>
@@ -3876,11 +3886,22 @@
       <w:r>
         <w:br w:type="page"/>
       </w:r>
-      <w:fldSimple w:instr=" TITLE  \* MERGEFORMAT ">
-        <w:r>
-          <w:t>Software Requirements Specification</w:t>
-        </w:r>
-      </w:fldSimple>
+      <w:r>
+        <w:lastRenderedPageBreak/>
+        <w:fldChar w:fldCharType="begin"/>
+      </w:r>
+      <w:r>
+        <w:instrText xml:space="preserve"> TITLE  \* MERGEFORMAT </w:instrText>
+      </w:r>
+      <w:r>
+        <w:fldChar w:fldCharType="separate"/>
+      </w:r>
+      <w:r>
+        <w:t>Software Requirements Specification</w:t>
+      </w:r>
+      <w:r>
+        <w:fldChar w:fldCharType="end"/>
+      </w:r>
       <w:r>
         <w:t xml:space="preserve"> </w:t>
       </w:r>
@@ -4043,17 +4064,14 @@
       </w:pPr>
       <w:r>
         <w:rPr>
-          <w:rFonts w:ascii="Times New Roman" w:hAnsi="Times New Roman"/>
-          <w:b w:val="0"/>
-          <w:noProof/>
-          <w:sz w:val="20"/>
+          <w:noProof/>
           <w:lang w:val="de-DE" w:eastAsia="de-DE"/>
         </w:rPr>
         <w:drawing>
-          <wp:inline distT="0" distB="0" distL="0" distR="0" wp14:anchorId="51CE8E7F" wp14:editId="2E0D7448">
+          <wp:inline distT="0" distB="0" distL="0" distR="0" wp14:anchorId="12489412" wp14:editId="3F926A69">
             <wp:extent cx="5943600" cy="4853031"/>
             <wp:effectExtent l="0" t="0" r="0" b="5080"/>
-            <wp:docPr id="1" name="Grafik 1" descr="C:\Users\Felix Morsbach\OneDrive\Documents\DHBW\3. Semester\Software Engineering\shared-stuff\OUCD.png"/>
+            <wp:docPr id="2" name="Grafik 2" descr="C:\Users\Felix Morsbach\Documents\GitHub\documents\Use Case\OUCD.png"/>
             <wp:cNvGraphicFramePr>
               <a:graphicFrameLocks xmlns:a="http://schemas.openxmlformats.org/drawingml/2006/main" noChangeAspect="1"/>
             </wp:cNvGraphicFramePr>
@@ -4061,7 +4079,7 @@
               <a:graphicData uri="http://schemas.openxmlformats.org/drawingml/2006/picture">
                 <pic:pic xmlns:pic="http://schemas.openxmlformats.org/drawingml/2006/picture">
                   <pic:nvPicPr>
-                    <pic:cNvPr id="0" name="Picture 1" descr="C:\Users\Felix Morsbach\OneDrive\Documents\DHBW\3. Semester\Software Engineering\shared-stuff\OUCD.png"/>
+                    <pic:cNvPr id="0" name="Picture 1" descr="C:\Users\Felix Morsbach\Documents\GitHub\documents\Use Case\OUCD.png"/>
                     <pic:cNvPicPr>
                       <a:picLocks noChangeAspect="1" noChangeArrowheads="1"/>
                     </pic:cNvPicPr>
@@ -4111,6 +4129,23 @@
       </w:pPr>
       <w:bookmarkStart w:id="7" w:name="_Toc433318312"/>
       <w:r>
+        <w:t xml:space="preserve">This may not be the final version, for current version check </w:t>
+      </w:r>
+      <w:hyperlink r:id="rId13" w:history="1">
+        <w:r>
+          <w:rPr>
+            <w:rStyle w:val="Hyperlink"/>
+          </w:rPr>
+          <w:t>here</w:t>
+        </w:r>
+      </w:hyperlink>
+      <w:r>
+        <w:t>:</w:t>
+      </w:r>
+      <w:r>
+        <w:t xml:space="preserve"> </w:t>
+      </w:r>
+      <w:r>
         <w:br w:type="page"/>
       </w:r>
     </w:p>
@@ -4149,14 +4184,16 @@
     </w:p>
     <w:p>
       <w:pPr>
-        <w:ind w:left="720"/>
-      </w:pPr>
-      <w:r>
-        <w:t xml:space="preserve">The user should be able to login using his username and password. He will be able to place bets only after logging in. </w:t>
-      </w:r>
-      <w:r>
-        <w:t>He may end the session by logging out.</w:t>
-      </w:r>
+        <w:ind w:firstLine="720"/>
+      </w:pPr>
+      <w:hyperlink r:id="rId14" w:history="1">
+        <w:r>
+          <w:rPr>
+            <w:rStyle w:val="Hyperlink"/>
+          </w:rPr>
+          <w:t>https://github.com/GamingBets/documents/blob/master/Use%20Case/Login/UCSLogin.docx</w:t>
+        </w:r>
+      </w:hyperlink>
     </w:p>
     <w:p>
       <w:pPr>
@@ -4245,9 +4282,15 @@
           <w:i/>
         </w:rPr>
       </w:pPr>
-      <w:r>
-        <w:t>The user may edit his personal information, profile icon and status message. The administrator can manage user data but no personal information.</w:t>
-      </w:r>
+      <w:hyperlink r:id="rId15" w:history="1">
+        <w:r>
+          <w:rPr>
+            <w:rStyle w:val="Hyperlink"/>
+            <w:i/>
+          </w:rPr>
+          <w:t>https://github.com/GamingBets/documents/blob/master/Use%20Case/Manage%20User%20Data/use_case.docx</w:t>
+        </w:r>
+      </w:hyperlink>
     </w:p>
     <w:p>
       <w:pPr>
@@ -4260,7 +4303,9 @@
       <w:r>
         <w:t>Feedback/Support</w:t>
       </w:r>
+      <w:bookmarkStart w:id="13" w:name="_GoBack"/>
       <w:bookmarkEnd w:id="12"/>
+      <w:bookmarkEnd w:id="13"/>
     </w:p>
     <w:p>
       <w:pPr>
@@ -4289,11 +4334,11 @@
       <w:pPr>
         <w:pStyle w:val="berschrift3"/>
       </w:pPr>
-      <w:bookmarkStart w:id="13" w:name="_Toc433318318"/>
+      <w:bookmarkStart w:id="14" w:name="_Toc433318318"/>
       <w:r>
         <w:t>Instant messaging</w:t>
       </w:r>
-      <w:bookmarkEnd w:id="13"/>
+      <w:bookmarkEnd w:id="14"/>
     </w:p>
     <w:p>
       <w:pPr>
@@ -4307,12 +4352,10 @@
       <w:pPr>
         <w:pStyle w:val="berschrift3"/>
       </w:pPr>
-      <w:bookmarkStart w:id="14" w:name="_Toc433318319"/>
+      <w:bookmarkStart w:id="15" w:name="_Toc433318319"/>
       <w:r>
         <w:t>Betting</w:t>
       </w:r>
-      <w:bookmarkStart w:id="15" w:name="_GoBack"/>
-      <w:bookmarkEnd w:id="14"/>
       <w:bookmarkEnd w:id="15"/>
     </w:p>
     <w:p>
@@ -4933,10 +4976,10 @@
       </w:r>
     </w:p>
     <w:sectPr>
-      <w:headerReference w:type="default" r:id="rId13"/>
-      <w:footerReference w:type="default" r:id="rId14"/>
-      <w:headerReference w:type="first" r:id="rId15"/>
-      <w:footerReference w:type="first" r:id="rId16"/>
+      <w:headerReference w:type="default" r:id="rId16"/>
+      <w:footerReference w:type="default" r:id="rId17"/>
+      <w:headerReference w:type="first" r:id="rId18"/>
+      <w:footerReference w:type="first" r:id="rId19"/>
       <w:pgSz w:w="12240" w:h="15840" w:code="1"/>
       <w:pgMar w:top="1440" w:right="1440" w:bottom="1440" w:left="1440" w:header="720" w:footer="720" w:gutter="0"/>
       <w:cols w:space="720"/>
@@ -5066,11 +5109,21 @@
           <w:r>
             <w:sym w:font="Symbol" w:char="F0D3"/>
           </w:r>
-          <w:fldSimple w:instr=" DOCPROPERTY &quot;Company&quot;  \* MERGEFORMAT ">
-            <w:r>
-              <w:t>DHBW Karlsruhe</w:t>
-            </w:r>
-          </w:fldSimple>
+          <w:r>
+            <w:fldChar w:fldCharType="begin"/>
+          </w:r>
+          <w:r>
+            <w:instrText xml:space="preserve"> DOCPROPERTY "Company"  \* MERGEFORMAT </w:instrText>
+          </w:r>
+          <w:r>
+            <w:fldChar w:fldCharType="separate"/>
+          </w:r>
+          <w:r>
+            <w:t>DHBW Karlsruhe</w:t>
+          </w:r>
+          <w:r>
+            <w:fldChar w:fldCharType="end"/>
+          </w:r>
           <w:r>
             <w:t xml:space="preserve">, </w:t>
           </w:r>
@@ -5134,7 +5187,7 @@
               <w:rStyle w:val="Seitenzahl"/>
               <w:noProof/>
             </w:rPr>
-            <w:t>6</w:t>
+            <w:t>7</w:t>
           </w:r>
           <w:r>
             <w:rPr>
@@ -5306,11 +5359,21 @@
           <w:tcW w:w="6379" w:type="dxa"/>
         </w:tcPr>
         <w:p>
-          <w:fldSimple w:instr=" SUBJECT  \* MERGEFORMAT ">
-            <w:r>
-              <w:t>Betting Game</w:t>
-            </w:r>
-          </w:fldSimple>
+          <w:r>
+            <w:fldChar w:fldCharType="begin"/>
+          </w:r>
+          <w:r>
+            <w:instrText xml:space="preserve"> SUBJECT  \* MERGEFORMAT </w:instrText>
+          </w:r>
+          <w:r>
+            <w:fldChar w:fldCharType="separate"/>
+          </w:r>
+          <w:r>
+            <w:t>Betting Game</w:t>
+          </w:r>
+          <w:r>
+            <w:fldChar w:fldCharType="end"/>
+          </w:r>
         </w:p>
       </w:tc>
       <w:tc>
@@ -5340,11 +5403,21 @@
           <w:tcW w:w="6379" w:type="dxa"/>
         </w:tcPr>
         <w:p>
-          <w:fldSimple w:instr=" TITLE  \* MERGEFORMAT ">
-            <w:r>
-              <w:t>Software Requirements Specification</w:t>
-            </w:r>
-          </w:fldSimple>
+          <w:r>
+            <w:fldChar w:fldCharType="begin"/>
+          </w:r>
+          <w:r>
+            <w:instrText xml:space="preserve"> TITLE  \* MERGEFORMAT </w:instrText>
+          </w:r>
+          <w:r>
+            <w:fldChar w:fldCharType="separate"/>
+          </w:r>
+          <w:r>
+            <w:t>Software Requirements Specification</w:t>
+          </w:r>
+          <w:r>
+            <w:fldChar w:fldCharType="end"/>
+          </w:r>
         </w:p>
       </w:tc>
       <w:tc>
@@ -5368,7 +5441,7 @@
             <w:rPr>
               <w:noProof/>
             </w:rPr>
-            <w:t>11/1/2015</w:t>
+            <w:t>12/3/2015</w:t>
           </w:r>
           <w:r>
             <w:fldChar w:fldCharType="end"/>
@@ -7406,7 +7479,7 @@
 </file>
 
 <file path=customXml/itemProps1.xml><?xml version="1.0" encoding="utf-8"?>
-<ds:datastoreItem xmlns:ds="http://schemas.openxmlformats.org/officeDocument/2006/customXml" ds:itemID="{A5D30478-99D0-4419-AC7C-F67622655E62}">
+<ds:datastoreItem xmlns:ds="http://schemas.openxmlformats.org/officeDocument/2006/customXml" ds:itemID="{9854BEB1-504B-4FC7-ACBF-B6DD2112EB21}">
   <ds:schemaRefs>
     <ds:schemaRef ds:uri="http://schemas.openxmlformats.org/officeDocument/2006/bibliography"/>
   </ds:schemaRefs>

</xml_diff>

<commit_message>
add some uc to srs
</commit_message>
<xml_diff>
--- a/Software Requirements Specification.docx
+++ b/Software Requirements Specification.docx
@@ -28,21 +28,11 @@
         <w:pStyle w:val="Titel"/>
         <w:jc w:val="right"/>
       </w:pPr>
-      <w:r>
-        <w:fldChar w:fldCharType="begin"/>
-      </w:r>
-      <w:r>
-        <w:instrText xml:space="preserve"> TITLE  \* MERGEFORMAT </w:instrText>
-      </w:r>
-      <w:r>
-        <w:fldChar w:fldCharType="separate"/>
-      </w:r>
-      <w:r>
-        <w:t>Software Requirements Specification</w:t>
-      </w:r>
-      <w:r>
-        <w:fldChar w:fldCharType="end"/>
-      </w:r>
+      <w:fldSimple w:instr=" TITLE  \* MERGEFORMAT ">
+        <w:r>
+          <w:t>Software Requirements Specification</w:t>
+        </w:r>
+      </w:fldSimple>
     </w:p>
     <w:p>
       <w:pPr>
@@ -324,8 +314,13 @@
               <w:pStyle w:val="Tabletext"/>
             </w:pPr>
             <w:r>
-              <w:t>Felix Morsbach</w:t>
+              <w:t xml:space="preserve">Felix </w:t>
             </w:r>
+            <w:proofErr w:type="spellStart"/>
+            <w:r>
+              <w:t>Morsbach</w:t>
+            </w:r>
+            <w:proofErr w:type="spellEnd"/>
           </w:p>
         </w:tc>
       </w:tr>
@@ -378,8 +373,13 @@
               <w:pStyle w:val="Tabletext"/>
             </w:pPr>
             <w:r>
-              <w:t>Felix Morsbach</w:t>
+              <w:t xml:space="preserve">Felix </w:t>
             </w:r>
+            <w:proofErr w:type="spellStart"/>
+            <w:r>
+              <w:t>Morsbach</w:t>
+            </w:r>
+            <w:proofErr w:type="spellEnd"/>
           </w:p>
         </w:tc>
       </w:tr>
@@ -3881,22 +3881,11 @@
       <w:r>
         <w:br w:type="page"/>
       </w:r>
-      <w:r>
-        <w:lastRenderedPageBreak/>
-        <w:fldChar w:fldCharType="begin"/>
-      </w:r>
-      <w:r>
-        <w:instrText xml:space="preserve"> TITLE  \* MERGEFORMAT </w:instrText>
-      </w:r>
-      <w:r>
-        <w:fldChar w:fldCharType="separate"/>
-      </w:r>
-      <w:r>
-        <w:t>Software Requirements Specification</w:t>
-      </w:r>
-      <w:r>
-        <w:fldChar w:fldCharType="end"/>
-      </w:r>
+      <w:fldSimple w:instr=" TITLE  \* MERGEFORMAT ">
+        <w:r>
+          <w:t>Software Requirements Specification</w:t>
+        </w:r>
+      </w:fldSimple>
       <w:r>
         <w:t xml:space="preserve"> </w:t>
       </w:r>
@@ -4366,6 +4355,30 @@
         <w:pStyle w:val="berschrift3"/>
       </w:pPr>
       <w:r>
+        <w:t>Wager bets</w:t>
+      </w:r>
+    </w:p>
+    <w:p>
+      <w:pPr>
+        <w:ind w:left="720"/>
+      </w:pPr>
+      <w:hyperlink r:id="rId22" w:history="1">
+        <w:r>
+          <w:rPr>
+            <w:rStyle w:val="Hyperlink"/>
+          </w:rPr>
+          <w:t>https://github.com/GamingBets/documents/blob/master/Use%20Case/Wager%20Bet/UCWagerBet.docx</w:t>
+        </w:r>
+      </w:hyperlink>
+      <w:r>
+        <w:t xml:space="preserve"> </w:t>
+      </w:r>
+    </w:p>
+    <w:p>
+      <w:pPr>
+        <w:pStyle w:val="berschrift3"/>
+      </w:pPr>
+      <w:r>
         <w:t>Rewards</w:t>
       </w:r>
       <w:bookmarkEnd w:id="13"/>
@@ -4374,8 +4387,16 @@
       <w:pPr>
         <w:ind w:left="720"/>
       </w:pPr>
-      <w:r>
-        <w:t>Rewards like icons, borders, or different styles will be purchasable via in game currency</w:t>
+      <w:hyperlink r:id="rId23" w:history="1">
+        <w:r>
+          <w:rPr>
+            <w:rStyle w:val="Hyperlink"/>
+          </w:rPr>
+          <w:t>https://github.com/GamingBets/documents/blob/master/Use%20Case/Buy%20rewards/Buy%26Get%20rewards.docx</w:t>
+        </w:r>
+      </w:hyperlink>
+      <w:r>
+        <w:t xml:space="preserve"> </w:t>
       </w:r>
     </w:p>
     <w:p>
@@ -4392,19 +4413,29 @@
       <w:pPr>
         <w:ind w:left="720"/>
       </w:pPr>
-      <w:r>
-        <w:t>to be determined</w:t>
-      </w:r>
+      <w:hyperlink r:id="rId24" w:history="1">
+        <w:r>
+          <w:rPr>
+            <w:rStyle w:val="Hyperlink"/>
+          </w:rPr>
+          <w:t>https://github.com/GamingBets/documents/blob/master/Use%20Case/Check%20Game%20Results/UCCheckGameResults.docx</w:t>
+        </w:r>
+      </w:hyperlink>
+      <w:r>
+        <w:t xml:space="preserve"> </w:t>
+      </w:r>
+      <w:bookmarkStart w:id="15" w:name="_GoBack"/>
+      <w:bookmarkEnd w:id="15"/>
     </w:p>
     <w:p>
       <w:pPr>
         <w:pStyle w:val="berschrift3"/>
       </w:pPr>
-      <w:bookmarkStart w:id="15" w:name="_Toc433318322"/>
+      <w:bookmarkStart w:id="16" w:name="_Toc433318322"/>
       <w:r>
         <w:t>Leaderboard</w:t>
       </w:r>
-      <w:bookmarkEnd w:id="15"/>
+      <w:bookmarkEnd w:id="16"/>
     </w:p>
     <w:p>
       <w:pPr>
@@ -4418,11 +4449,11 @@
       <w:pPr>
         <w:pStyle w:val="berschrift3"/>
       </w:pPr>
-      <w:bookmarkStart w:id="16" w:name="_Toc433318323"/>
+      <w:bookmarkStart w:id="17" w:name="_Toc433318323"/>
       <w:r>
         <w:t>Notifications</w:t>
       </w:r>
-      <w:bookmarkEnd w:id="16"/>
+      <w:bookmarkEnd w:id="17"/>
     </w:p>
     <w:p>
       <w:pPr>
@@ -4436,11 +4467,11 @@
       <w:pPr>
         <w:pStyle w:val="berschrift3"/>
       </w:pPr>
-      <w:bookmarkStart w:id="17" w:name="_Toc433318324"/>
+      <w:bookmarkStart w:id="18" w:name="_Toc433318324"/>
       <w:r>
         <w:t>Live ticker</w:t>
       </w:r>
-      <w:bookmarkEnd w:id="17"/>
+      <w:bookmarkEnd w:id="18"/>
     </w:p>
     <w:p>
       <w:pPr>
@@ -4454,11 +4485,12 @@
       <w:pPr>
         <w:pStyle w:val="berschrift3"/>
       </w:pPr>
-      <w:bookmarkStart w:id="18" w:name="_Toc433318325"/>
-      <w:r>
+      <w:bookmarkStart w:id="19" w:name="_Toc433318325"/>
+      <w:r>
+        <w:lastRenderedPageBreak/>
         <w:t>Timing and synchronization</w:t>
       </w:r>
-      <w:bookmarkEnd w:id="18"/>
+      <w:bookmarkEnd w:id="19"/>
     </w:p>
     <w:p>
       <w:pPr>
@@ -4474,12 +4506,11 @@
         <w:pStyle w:val="berschrift2"/>
         <w:ind w:left="720" w:hanging="720"/>
       </w:pPr>
-      <w:bookmarkStart w:id="19" w:name="_Toc433318326"/>
-      <w:r>
-        <w:lastRenderedPageBreak/>
+      <w:bookmarkStart w:id="20" w:name="_Toc433318326"/>
+      <w:r>
         <w:t>Usability</w:t>
       </w:r>
-      <w:bookmarkEnd w:id="19"/>
+      <w:bookmarkEnd w:id="20"/>
       <w:r>
         <w:t xml:space="preserve"> </w:t>
       </w:r>
@@ -4489,11 +4520,11 @@
         <w:pStyle w:val="berschrift3"/>
         <w:ind w:left="720" w:hanging="720"/>
       </w:pPr>
-      <w:bookmarkStart w:id="20" w:name="_Toc433318327"/>
+      <w:bookmarkStart w:id="21" w:name="_Toc433318327"/>
       <w:r>
         <w:t>Availability</w:t>
       </w:r>
-      <w:bookmarkEnd w:id="20"/>
+      <w:bookmarkEnd w:id="21"/>
     </w:p>
     <w:p>
       <w:pPr>
@@ -4508,11 +4539,11 @@
         <w:pStyle w:val="berschrift3"/>
         <w:ind w:left="720" w:hanging="720"/>
       </w:pPr>
-      <w:bookmarkStart w:id="21" w:name="_Toc433318328"/>
+      <w:bookmarkStart w:id="22" w:name="_Toc433318328"/>
       <w:r>
         <w:t>Audit and control</w:t>
       </w:r>
-      <w:bookmarkEnd w:id="21"/>
+      <w:bookmarkEnd w:id="22"/>
     </w:p>
     <w:p>
       <w:pPr>
@@ -4527,11 +4558,11 @@
         <w:pStyle w:val="berschrift3"/>
         <w:ind w:left="720" w:hanging="720"/>
       </w:pPr>
-      <w:bookmarkStart w:id="22" w:name="_Toc433318329"/>
+      <w:bookmarkStart w:id="23" w:name="_Toc433318329"/>
       <w:r>
         <w:t>Accessibility</w:t>
       </w:r>
-      <w:bookmarkEnd w:id="22"/>
+      <w:bookmarkEnd w:id="23"/>
     </w:p>
     <w:p>
       <w:pPr>
@@ -4546,18 +4577,26 @@
         <w:pStyle w:val="berschrift3"/>
         <w:ind w:left="720" w:hanging="720"/>
       </w:pPr>
-      <w:bookmarkStart w:id="23" w:name="_Toc433318330"/>
+      <w:bookmarkStart w:id="24" w:name="_Toc433318330"/>
       <w:r>
         <w:t>Backup</w:t>
       </w:r>
-      <w:bookmarkEnd w:id="23"/>
+      <w:bookmarkEnd w:id="24"/>
     </w:p>
     <w:p>
       <w:pPr>
         <w:ind w:left="720"/>
       </w:pPr>
       <w:r>
-        <w:t>All relevant data will be saved on a database and code will be backed up in github.</w:t>
+        <w:t xml:space="preserve">All relevant data will be saved on a database and code will be backed up in </w:t>
+      </w:r>
+      <w:proofErr w:type="spellStart"/>
+      <w:r>
+        <w:t>github</w:t>
+      </w:r>
+      <w:proofErr w:type="spellEnd"/>
+      <w:r>
+        <w:t>.</w:t>
       </w:r>
     </w:p>
     <w:p>
@@ -4565,11 +4604,11 @@
         <w:pStyle w:val="berschrift3"/>
         <w:ind w:left="720" w:hanging="720"/>
       </w:pPr>
-      <w:bookmarkStart w:id="24" w:name="_Toc433318331"/>
+      <w:bookmarkStart w:id="25" w:name="_Toc433318331"/>
       <w:r>
         <w:t>Capacity</w:t>
       </w:r>
-      <w:bookmarkEnd w:id="24"/>
+      <w:bookmarkEnd w:id="25"/>
     </w:p>
     <w:p>
       <w:pPr>
@@ -4584,11 +4623,11 @@
         <w:pStyle w:val="berschrift3"/>
         <w:ind w:left="720" w:hanging="720"/>
       </w:pPr>
-      <w:bookmarkStart w:id="25" w:name="_Toc433318332"/>
+      <w:bookmarkStart w:id="26" w:name="_Toc433318332"/>
       <w:r>
         <w:t>Certification</w:t>
       </w:r>
-      <w:bookmarkEnd w:id="25"/>
+      <w:bookmarkEnd w:id="26"/>
     </w:p>
     <w:p>
       <w:pPr>
@@ -4603,11 +4642,11 @@
         <w:pStyle w:val="berschrift3"/>
         <w:ind w:left="720" w:hanging="720"/>
       </w:pPr>
-      <w:bookmarkStart w:id="26" w:name="_Toc433318333"/>
+      <w:bookmarkStart w:id="27" w:name="_Toc433318333"/>
       <w:r>
         <w:t>Compliance</w:t>
       </w:r>
-      <w:bookmarkEnd w:id="26"/>
+      <w:bookmarkEnd w:id="27"/>
     </w:p>
     <w:p>
       <w:pPr>
@@ -4622,11 +4661,11 @@
         <w:pStyle w:val="berschrift3"/>
         <w:ind w:left="720" w:hanging="720"/>
       </w:pPr>
-      <w:bookmarkStart w:id="27" w:name="_Toc433318334"/>
+      <w:bookmarkStart w:id="28" w:name="_Toc433318334"/>
       <w:r>
         <w:t>Configuration management</w:t>
       </w:r>
-      <w:bookmarkEnd w:id="27"/>
+      <w:bookmarkEnd w:id="28"/>
       <w:r>
         <w:t xml:space="preserve"> </w:t>
       </w:r>
@@ -4644,11 +4683,11 @@
         <w:pStyle w:val="berschrift3"/>
         <w:ind w:left="720" w:hanging="720"/>
       </w:pPr>
-      <w:bookmarkStart w:id="28" w:name="_Toc433318335"/>
+      <w:bookmarkStart w:id="29" w:name="_Toc433318335"/>
       <w:r>
         <w:t>Dependency on other parties</w:t>
       </w:r>
-      <w:bookmarkEnd w:id="28"/>
+      <w:bookmarkEnd w:id="29"/>
     </w:p>
     <w:p>
       <w:pPr>
@@ -4663,11 +4702,11 @@
         <w:pStyle w:val="berschrift3"/>
         <w:ind w:left="720" w:hanging="720"/>
       </w:pPr>
-      <w:bookmarkStart w:id="29" w:name="_Toc433318336"/>
+      <w:bookmarkStart w:id="30" w:name="_Toc433318336"/>
       <w:r>
         <w:t>Deployment</w:t>
       </w:r>
-      <w:bookmarkEnd w:id="29"/>
+      <w:bookmarkEnd w:id="30"/>
     </w:p>
     <w:p>
       <w:pPr>
@@ -4686,11 +4725,11 @@
       <w:pPr>
         <w:pStyle w:val="berschrift2"/>
       </w:pPr>
-      <w:bookmarkStart w:id="30" w:name="_Toc433318337"/>
+      <w:bookmarkStart w:id="31" w:name="_Toc433318337"/>
       <w:r>
         <w:t>Reliability</w:t>
       </w:r>
-      <w:bookmarkEnd w:id="30"/>
+      <w:bookmarkEnd w:id="31"/>
       <w:r>
         <w:t xml:space="preserve"> </w:t>
       </w:r>
@@ -4707,11 +4746,11 @@
       <w:pPr>
         <w:pStyle w:val="berschrift2"/>
       </w:pPr>
-      <w:bookmarkStart w:id="31" w:name="_Toc433318338"/>
+      <w:bookmarkStart w:id="32" w:name="_Toc433318338"/>
       <w:r>
         <w:t>Performance</w:t>
       </w:r>
-      <w:bookmarkEnd w:id="31"/>
+      <w:bookmarkEnd w:id="32"/>
     </w:p>
     <w:p>
       <w:pPr>
@@ -4725,11 +4764,11 @@
       <w:pPr>
         <w:pStyle w:val="berschrift2"/>
       </w:pPr>
-      <w:bookmarkStart w:id="32" w:name="_Toc433318339"/>
+      <w:bookmarkStart w:id="33" w:name="_Toc433318339"/>
       <w:r>
         <w:t>Supportability</w:t>
       </w:r>
-      <w:bookmarkEnd w:id="32"/>
+      <w:bookmarkEnd w:id="33"/>
     </w:p>
     <w:p>
       <w:pPr>
@@ -4743,11 +4782,11 @@
       <w:pPr>
         <w:pStyle w:val="berschrift2"/>
       </w:pPr>
-      <w:bookmarkStart w:id="33" w:name="_Toc433318340"/>
+      <w:bookmarkStart w:id="34" w:name="_Toc433318340"/>
       <w:r>
         <w:t>Design Constraints</w:t>
       </w:r>
-      <w:bookmarkEnd w:id="33"/>
+      <w:bookmarkEnd w:id="34"/>
     </w:p>
     <w:p>
       <w:pPr>
@@ -4761,11 +4800,11 @@
       <w:pPr>
         <w:pStyle w:val="berschrift2"/>
       </w:pPr>
-      <w:bookmarkStart w:id="34" w:name="_Toc433318341"/>
+      <w:bookmarkStart w:id="35" w:name="_Toc433318341"/>
       <w:r>
         <w:t>On-line User Documentation and Help System Requirements</w:t>
       </w:r>
-      <w:bookmarkEnd w:id="34"/>
+      <w:bookmarkEnd w:id="35"/>
     </w:p>
     <w:p>
       <w:pPr>
@@ -4779,11 +4818,11 @@
       <w:pPr>
         <w:pStyle w:val="berschrift2"/>
       </w:pPr>
-      <w:bookmarkStart w:id="35" w:name="_Toc433318342"/>
+      <w:bookmarkStart w:id="36" w:name="_Toc433318342"/>
       <w:r>
         <w:t>Purchased Components</w:t>
       </w:r>
-      <w:bookmarkEnd w:id="35"/>
+      <w:bookmarkEnd w:id="36"/>
     </w:p>
     <w:p>
       <w:pPr>
@@ -4792,8 +4831,6 @@
       <w:r>
         <w:t>n/a</w:t>
       </w:r>
-      <w:bookmarkStart w:id="36" w:name="_GoBack"/>
-      <w:bookmarkEnd w:id="36"/>
     </w:p>
     <w:p>
       <w:pPr>
@@ -4801,6 +4838,7 @@
       </w:pPr>
       <w:bookmarkStart w:id="37" w:name="_Toc433318343"/>
       <w:r>
+        <w:lastRenderedPageBreak/>
         <w:t>Interfaces</w:t>
       </w:r>
       <w:bookmarkEnd w:id="37"/>
@@ -4830,7 +4868,6 @@
       </w:pPr>
       <w:bookmarkStart w:id="39" w:name="_Toc433318345"/>
       <w:r>
-        <w:lastRenderedPageBreak/>
         <w:t>Licensing Requirements</w:t>
       </w:r>
       <w:bookmarkEnd w:id="39"/>
@@ -4898,10 +4935,10 @@
       </w:r>
     </w:p>
     <w:sectPr>
-      <w:headerReference w:type="default" r:id="rId22"/>
-      <w:footerReference w:type="default" r:id="rId23"/>
-      <w:headerReference w:type="first" r:id="rId24"/>
-      <w:footerReference w:type="first" r:id="rId25"/>
+      <w:headerReference w:type="default" r:id="rId25"/>
+      <w:footerReference w:type="default" r:id="rId26"/>
+      <w:headerReference w:type="first" r:id="rId27"/>
+      <w:footerReference w:type="first" r:id="rId28"/>
       <w:pgSz w:w="12240" w:h="15840" w:code="1"/>
       <w:pgMar w:top="1440" w:right="1440" w:bottom="1440" w:left="1440" w:header="720" w:footer="720" w:gutter="0"/>
       <w:cols w:space="720"/>
@@ -5031,21 +5068,11 @@
           <w:r>
             <w:sym w:font="Symbol" w:char="F0D3"/>
           </w:r>
-          <w:r>
-            <w:fldChar w:fldCharType="begin"/>
-          </w:r>
-          <w:r>
-            <w:instrText xml:space="preserve"> DOCPROPERTY "Company"  \* MERGEFORMAT </w:instrText>
-          </w:r>
-          <w:r>
-            <w:fldChar w:fldCharType="separate"/>
-          </w:r>
-          <w:r>
-            <w:t>DHBW Karlsruhe</w:t>
-          </w:r>
-          <w:r>
-            <w:fldChar w:fldCharType="end"/>
-          </w:r>
+          <w:fldSimple w:instr=" DOCPROPERTY &quot;Company&quot;  \* MERGEFORMAT ">
+            <w:r>
+              <w:t>DHBW Karlsruhe</w:t>
+            </w:r>
+          </w:fldSimple>
           <w:r>
             <w:t xml:space="preserve">, </w:t>
           </w:r>
@@ -5281,21 +5308,11 @@
           <w:tcW w:w="6379" w:type="dxa"/>
         </w:tcPr>
         <w:p>
-          <w:r>
-            <w:fldChar w:fldCharType="begin"/>
-          </w:r>
-          <w:r>
-            <w:instrText xml:space="preserve"> SUBJECT  \* MERGEFORMAT </w:instrText>
-          </w:r>
-          <w:r>
-            <w:fldChar w:fldCharType="separate"/>
-          </w:r>
-          <w:r>
-            <w:t>Betting Game</w:t>
-          </w:r>
-          <w:r>
-            <w:fldChar w:fldCharType="end"/>
-          </w:r>
+          <w:fldSimple w:instr=" SUBJECT  \* MERGEFORMAT ">
+            <w:r>
+              <w:t>Betting Game</w:t>
+            </w:r>
+          </w:fldSimple>
         </w:p>
       </w:tc>
       <w:tc>
@@ -5325,21 +5342,11 @@
           <w:tcW w:w="6379" w:type="dxa"/>
         </w:tcPr>
         <w:p>
-          <w:r>
-            <w:fldChar w:fldCharType="begin"/>
-          </w:r>
-          <w:r>
-            <w:instrText xml:space="preserve"> TITLE  \* MERGEFORMAT </w:instrText>
-          </w:r>
-          <w:r>
-            <w:fldChar w:fldCharType="separate"/>
-          </w:r>
-          <w:r>
-            <w:t>Software Requirements Specification</w:t>
-          </w:r>
-          <w:r>
-            <w:fldChar w:fldCharType="end"/>
-          </w:r>
+          <w:fldSimple w:instr=" TITLE  \* MERGEFORMAT ">
+            <w:r>
+              <w:t>Software Requirements Specification</w:t>
+            </w:r>
+          </w:fldSimple>
         </w:p>
       </w:tc>
       <w:tc>
@@ -5363,7 +5370,7 @@
             <w:rPr>
               <w:noProof/>
             </w:rPr>
-            <w:t>6/11/2016</w:t>
+            <w:t>6/12/2016</w:t>
           </w:r>
           <w:r>
             <w:fldChar w:fldCharType="end"/>
@@ -6298,6 +6305,7 @@
     <w:lsdException w:name="HTML Sample" w:semiHidden="1" w:unhideWhenUsed="1"/>
     <w:lsdException w:name="HTML Typewriter" w:semiHidden="1" w:unhideWhenUsed="1"/>
     <w:lsdException w:name="HTML Variable" w:semiHidden="1" w:unhideWhenUsed="1"/>
+    <w:lsdException w:name="Normal Table" w:semiHidden="1" w:unhideWhenUsed="1"/>
     <w:lsdException w:name="annotation subject" w:semiHidden="1" w:unhideWhenUsed="1"/>
     <w:lsdException w:name="No List" w:semiHidden="1" w:unhideWhenUsed="1"/>
     <w:lsdException w:name="Outline List 1" w:semiHidden="1" w:unhideWhenUsed="1"/>
@@ -6344,8 +6352,10 @@
     <w:lsdException w:name="Table Subtle 2" w:semiHidden="1" w:unhideWhenUsed="1"/>
     <w:lsdException w:name="Table Web 1" w:semiHidden="1" w:unhideWhenUsed="1"/>
     <w:lsdException w:name="Table Web 2" w:semiHidden="1" w:unhideWhenUsed="1"/>
+    <w:lsdException w:name="Table Web 3" w:semiHidden="1" w:unhideWhenUsed="1"/>
     <w:lsdException w:name="Balloon Text" w:semiHidden="1" w:unhideWhenUsed="1"/>
     <w:lsdException w:name="Table Grid" w:uiPriority="39"/>
+    <w:lsdException w:name="Table Theme" w:semiHidden="1" w:unhideWhenUsed="1"/>
     <w:lsdException w:name="Placeholder Text" w:semiHidden="1"/>
     <w:lsdException w:name="No Spacing" w:uiPriority="1" w:qFormat="1"/>
     <w:lsdException w:name="Light Shading" w:uiPriority="60"/>
@@ -7399,7 +7409,7 @@
 </file>
 
 <file path=customXml/itemProps1.xml><?xml version="1.0" encoding="utf-8"?>
-<ds:datastoreItem xmlns:ds="http://schemas.openxmlformats.org/officeDocument/2006/customXml" ds:itemID="{45F08367-FBE1-4203-BAE9-2121ACB6430A}">
+<ds:datastoreItem xmlns:ds="http://schemas.openxmlformats.org/officeDocument/2006/customXml" ds:itemID="{00D81340-EAA4-4E16-9210-C990E88C947D}">
   <ds:schemaRefs>
     <ds:schemaRef ds:uri="http://schemas.openxmlformats.org/officeDocument/2006/bibliography"/>
   </ds:schemaRefs>

</xml_diff>